<commit_message>
Add the retrieval comparison figure
</commit_message>
<xml_diff>
--- a/masters/thesis_eng.docx
+++ b/masters/thesis_eng.docx
@@ -2069,7 +2069,6 @@
         <w:rPr>
           <w:caps w:val="0"/>
         </w:rPr>
-        <w:lastRenderedPageBreak/>
         <w:t>ABSTRACT</w:t>
       </w:r>
       <w:bookmarkEnd w:id="0"/>
@@ -2106,7 +2105,25 @@
         <w:t>,</w:t>
       </w:r>
       <w:r>
-        <w:t xml:space="preserve"> and 1 appendix. The work contains 15 figures and 5 tables. The total volume of the work is 32 </w:t>
+        <w:t xml:space="preserve"> and 1 appendix. The work contains 1</w:t>
+      </w:r>
+      <w:r>
+        <w:rPr>
+          <w:lang w:val="uk-UA"/>
+        </w:rPr>
+        <w:t>6</w:t>
+      </w:r>
+      <w:r>
+        <w:t xml:space="preserve"> figures and 5 tables. The total volume of the work is 3</w:t>
+      </w:r>
+      <w:r>
+        <w:rPr>
+          <w:lang w:val="uk-UA"/>
+        </w:rPr>
+        <w:t>3</w:t>
+      </w:r>
+      <w:r>
+        <w:t xml:space="preserve"> </w:t>
       </w:r>
       <w:r>
         <w:rPr>
@@ -2127,7 +2144,16 @@
         <w:t xml:space="preserve"> </w:t>
       </w:r>
       <w:r>
-        <w:t>the main text of the work is laid out on 19 pages.</w:t>
+        <w:t xml:space="preserve">the main text of the work is laid out on </w:t>
+      </w:r>
+      <w:r>
+        <w:rPr>
+          <w:lang w:val="uk-UA"/>
+        </w:rPr>
+        <w:t>20</w:t>
+      </w:r>
+      <w:r>
+        <w:t xml:space="preserve"> pages.</w:t>
       </w:r>
     </w:p>
     <w:p>
@@ -2464,7 +2490,6 @@
         <w:rPr>
           <w:caps w:val="0"/>
         </w:rPr>
-        <w:lastRenderedPageBreak/>
         <w:t>ABBREVIATION</w:t>
       </w:r>
       <w:bookmarkEnd w:id="5"/>
@@ -3409,7 +3434,6 @@
       </w:pPr>
       <w:bookmarkStart w:id="7" w:name="_Toc135511544"/>
       <w:r>
-        <w:lastRenderedPageBreak/>
         <w:t>INTRODUCTION</w:t>
       </w:r>
       <w:bookmarkEnd w:id="7"/>
@@ -4752,7 +4776,6 @@
           <w:b/>
           <w:bCs/>
         </w:rPr>
-        <w:lastRenderedPageBreak/>
         <w:t>R</w:t>
       </w:r>
       <w:r>
@@ -5260,7 +5283,6 @@
       <w:bookmarkStart w:id="8" w:name="_Toc71461167"/>
       <w:bookmarkStart w:id="9" w:name="_Toc135511545"/>
       <w:r>
-        <w:lastRenderedPageBreak/>
         <w:t>SECTION</w:t>
       </w:r>
       <w:r>
@@ -5808,27 +5830,14 @@
       <w:r>
         <w:t xml:space="preserve">Figure </w:t>
       </w:r>
-      <w:r>
-        <w:fldChar w:fldCharType="begin"/>
-      </w:r>
-      <w:r>
-        <w:instrText xml:space="preserve"> SEQ Рисунок \* ARABIC </w:instrText>
-      </w:r>
-      <w:r>
-        <w:fldChar w:fldCharType="separate"/>
-      </w:r>
-      <w:r>
-        <w:rPr>
-          <w:noProof/>
-        </w:rPr>
-        <w:t>1</w:t>
-      </w:r>
-      <w:r>
-        <w:rPr>
-          <w:noProof/>
-        </w:rPr>
-        <w:fldChar w:fldCharType="end"/>
-      </w:r>
+      <w:fldSimple w:instr=" SEQ Рисунок \* ARABIC ">
+        <w:r>
+          <w:rPr>
+            <w:noProof/>
+          </w:rPr>
+          <w:t>1</w:t>
+        </w:r>
+      </w:fldSimple>
       <w:r>
         <w:rPr>
           <w:noProof/>
@@ -5951,7 +5960,6 @@
         <w:rPr>
           <w:noProof/>
         </w:rPr>
-        <w:lastRenderedPageBreak/>
         <w:drawing>
           <wp:inline distT="0" distB="0" distL="0" distR="0" wp14:anchorId="28EA22FB" wp14:editId="7D1C6A4D">
             <wp:extent cx="6217860" cy="3936039"/>
@@ -6004,27 +6012,14 @@
       <w:r>
         <w:t xml:space="preserve">Figure </w:t>
       </w:r>
-      <w:r>
-        <w:fldChar w:fldCharType="begin"/>
-      </w:r>
-      <w:r>
-        <w:instrText xml:space="preserve"> SEQ Рисунок \* ARABIC </w:instrText>
-      </w:r>
-      <w:r>
-        <w:fldChar w:fldCharType="separate"/>
-      </w:r>
-      <w:r>
-        <w:rPr>
-          <w:noProof/>
-        </w:rPr>
-        <w:t>2</w:t>
-      </w:r>
-      <w:r>
-        <w:rPr>
-          <w:noProof/>
-        </w:rPr>
-        <w:fldChar w:fldCharType="end"/>
-      </w:r>
+      <w:fldSimple w:instr=" SEQ Рисунок \* ARABIC ">
+        <w:r>
+          <w:rPr>
+            <w:noProof/>
+          </w:rPr>
+          <w:t>2</w:t>
+        </w:r>
+      </w:fldSimple>
       <w:r>
         <w:rPr>
           <w:noProof/>
@@ -6338,7 +6333,6 @@
     </w:p>
     <w:p>
       <w:r>
-        <w:lastRenderedPageBreak/>
         <w:t xml:space="preserve">One </w:t>
       </w:r>
       <w:r>
@@ -7359,7 +7353,6 @@
         <w:ind w:firstLine="709"/>
       </w:pPr>
       <w:r>
-        <w:lastRenderedPageBreak/>
         <w:t>OPQ</w:t>
       </w:r>
       <w:r>
@@ -7813,30 +7806,14 @@
       <w:r>
         <w:t xml:space="preserve">Figure </w:t>
       </w:r>
-      <w:r>
-        <w:fldChar w:fldCharType="begin"/>
-      </w:r>
-      <w:r>
-        <w:instrText xml:space="preserve"> SEQ Р</w:instrText>
-      </w:r>
-      <w:r>
-        <w:instrText xml:space="preserve">исунок \* ARABIC </w:instrText>
-      </w:r>
-      <w:r>
-        <w:fldChar w:fldCharType="separate"/>
-      </w:r>
-      <w:r>
-        <w:rPr>
-          <w:noProof/>
-        </w:rPr>
-        <w:t>3</w:t>
-      </w:r>
-      <w:r>
-        <w:rPr>
-          <w:noProof/>
-        </w:rPr>
-        <w:fldChar w:fldCharType="end"/>
-      </w:r>
+      <w:fldSimple w:instr=" SEQ Рисунок \* ARABIC ">
+        <w:r>
+          <w:rPr>
+            <w:noProof/>
+          </w:rPr>
+          <w:t>3</w:t>
+        </w:r>
+      </w:fldSimple>
       <w:r>
         <w:rPr>
           <w:noProof/>
@@ -7879,7 +7856,6 @@
       <w:bookmarkStart w:id="49" w:name="_Toc135511549"/>
       <w:bookmarkEnd w:id="48"/>
       <w:r>
-        <w:lastRenderedPageBreak/>
         <w:t>Testing of indexes</w:t>
       </w:r>
       <w:bookmarkEnd w:id="49"/>
@@ -8020,30 +7996,14 @@
       <w:r>
         <w:t xml:space="preserve">Figure </w:t>
       </w:r>
-      <w:r>
-        <w:fldChar w:fldCharType="begin"/>
-      </w:r>
-      <w:r>
-        <w:instrText xml:space="preserve"> SEQ</w:instrText>
-      </w:r>
-      <w:r>
-        <w:instrText xml:space="preserve"> Рисунок \* ARABIC </w:instrText>
-      </w:r>
-      <w:r>
-        <w:fldChar w:fldCharType="separate"/>
-      </w:r>
-      <w:r>
-        <w:rPr>
-          <w:noProof/>
-        </w:rPr>
-        <w:t>4</w:t>
-      </w:r>
-      <w:r>
-        <w:rPr>
-          <w:noProof/>
-        </w:rPr>
-        <w:fldChar w:fldCharType="end"/>
-      </w:r>
+      <w:fldSimple w:instr=" SEQ Рисунок \* ARABIC ">
+        <w:r>
+          <w:rPr>
+            <w:noProof/>
+          </w:rPr>
+          <w:t>4</w:t>
+        </w:r>
+      </w:fldSimple>
       <w:r>
         <w:rPr>
           <w:noProof/>
@@ -8230,27 +8190,14 @@
       <w:r>
         <w:t xml:space="preserve">Figure </w:t>
       </w:r>
-      <w:r>
-        <w:fldChar w:fldCharType="begin"/>
-      </w:r>
-      <w:r>
-        <w:instrText xml:space="preserve"> SEQ Рисунок \* ARABIC </w:instrText>
-      </w:r>
-      <w:r>
-        <w:fldChar w:fldCharType="separate"/>
-      </w:r>
-      <w:r>
-        <w:rPr>
-          <w:noProof/>
-        </w:rPr>
-        <w:t>5</w:t>
-      </w:r>
-      <w:r>
-        <w:rPr>
-          <w:noProof/>
-        </w:rPr>
-        <w:fldChar w:fldCharType="end"/>
-      </w:r>
+      <w:fldSimple w:instr=" SEQ Рисунок \* ARABIC ">
+        <w:r>
+          <w:rPr>
+            <w:noProof/>
+          </w:rPr>
+          <w:t>5</w:t>
+        </w:r>
+      </w:fldSimple>
       <w:r>
         <w:rPr>
           <w:noProof/>
@@ -8286,7 +8233,6 @@
         <w:ind w:firstLine="709"/>
       </w:pPr>
       <w:r>
-        <w:lastRenderedPageBreak/>
         <w:t xml:space="preserve">This dependence </w:t>
       </w:r>
       <w:r>
@@ -8387,27 +8333,14 @@
       <w:r>
         <w:t xml:space="preserve">Figure </w:t>
       </w:r>
-      <w:r>
-        <w:fldChar w:fldCharType="begin"/>
-      </w:r>
-      <w:r>
-        <w:instrText xml:space="preserve"> SEQ Рисунок \* ARABIC </w:instrText>
-      </w:r>
-      <w:r>
-        <w:fldChar w:fldCharType="separate"/>
-      </w:r>
-      <w:r>
-        <w:rPr>
-          <w:noProof/>
-        </w:rPr>
-        <w:t>6</w:t>
-      </w:r>
-      <w:r>
-        <w:rPr>
-          <w:noProof/>
-        </w:rPr>
-        <w:fldChar w:fldCharType="end"/>
-      </w:r>
+      <w:fldSimple w:instr=" SEQ Рисунок \* ARABIC ">
+        <w:r>
+          <w:rPr>
+            <w:noProof/>
+          </w:rPr>
+          <w:t>6</w:t>
+        </w:r>
+      </w:fldSimple>
       <w:r>
         <w:rPr>
           <w:noProof/>
@@ -8426,7 +8359,6 @@
         </w:rPr>
       </w:pPr>
       <w:r>
-        <w:lastRenderedPageBreak/>
         <w:t xml:space="preserve">Given the recent </w:t>
       </w:r>
       <w:r>
@@ -8510,7 +8442,6 @@
         </w:rPr>
         <w:t xml:space="preserve"> </w:t>
       </w:r>
-      <w:proofErr w:type="spellStart"/>
       <w:r>
         <w:rPr>
           <w:lang w:val="en-US"/>
@@ -8520,7 +8451,6 @@
       <w:r>
         <w:t>s</w:t>
       </w:r>
-      <w:proofErr w:type="spellEnd"/>
       <w:r>
         <w:t xml:space="preserve"> calculate how long the query will take in the case of the text dataset </w:t>
       </w:r>
@@ -9172,7 +9102,6 @@
       <w:bookmarkEnd w:id="55"/>
       <w:bookmarkEnd w:id="56"/>
       <w:r>
-        <w:lastRenderedPageBreak/>
         <w:t>SECTION</w:t>
       </w:r>
       <w:r>
@@ -9264,27 +9193,14 @@
       <w:r>
         <w:t xml:space="preserve">Figure </w:t>
       </w:r>
-      <w:r>
-        <w:fldChar w:fldCharType="begin"/>
-      </w:r>
-      <w:r>
-        <w:instrText xml:space="preserve"> SEQ Рисунок \* ARABIC </w:instrText>
-      </w:r>
-      <w:r>
-        <w:fldChar w:fldCharType="separate"/>
-      </w:r>
-      <w:r>
-        <w:rPr>
-          <w:noProof/>
-        </w:rPr>
-        <w:t>7</w:t>
-      </w:r>
-      <w:r>
-        <w:rPr>
-          <w:noProof/>
-        </w:rPr>
-        <w:fldChar w:fldCharType="end"/>
-      </w:r>
+      <w:fldSimple w:instr=" SEQ Рисунок \* ARABIC ">
+        <w:r>
+          <w:rPr>
+            <w:noProof/>
+          </w:rPr>
+          <w:t>7</w:t>
+        </w:r>
+      </w:fldSimple>
       <w:r>
         <w:t xml:space="preserve"> –</w:t>
       </w:r>
@@ -9443,27 +9359,14 @@
       <w:r>
         <w:t xml:space="preserve">igure </w:t>
       </w:r>
-      <w:r>
-        <w:fldChar w:fldCharType="begin"/>
-      </w:r>
-      <w:r>
-        <w:instrText xml:space="preserve"> SEQ Рисунок \* ARABIC </w:instrText>
-      </w:r>
-      <w:r>
-        <w:fldChar w:fldCharType="separate"/>
-      </w:r>
-      <w:r>
-        <w:rPr>
-          <w:noProof/>
-        </w:rPr>
-        <w:t>8</w:t>
-      </w:r>
-      <w:r>
-        <w:rPr>
-          <w:noProof/>
-        </w:rPr>
-        <w:fldChar w:fldCharType="end"/>
-      </w:r>
+      <w:fldSimple w:instr=" SEQ Рисунок \* ARABIC ">
+        <w:r>
+          <w:rPr>
+            <w:noProof/>
+          </w:rPr>
+          <w:t>8</w:t>
+        </w:r>
+      </w:fldSimple>
       <w:r>
         <w:rPr>
           <w:noProof/>
@@ -9482,7 +9385,6 @@
         <w:ind w:firstLine="709"/>
       </w:pPr>
       <w:r>
-        <w:lastRenderedPageBreak/>
         <w:t>The c</w:t>
       </w:r>
       <w:r>
@@ -9777,27 +9679,14 @@
       <w:r>
         <w:t xml:space="preserve">Figure </w:t>
       </w:r>
-      <w:r>
-        <w:fldChar w:fldCharType="begin"/>
-      </w:r>
-      <w:r>
-        <w:instrText xml:space="preserve"> SEQ Рисунок \* ARABIC </w:instrText>
-      </w:r>
-      <w:r>
-        <w:fldChar w:fldCharType="separate"/>
-      </w:r>
-      <w:r>
-        <w:rPr>
-          <w:noProof/>
-        </w:rPr>
-        <w:t>9</w:t>
-      </w:r>
-      <w:r>
-        <w:rPr>
-          <w:noProof/>
-        </w:rPr>
-        <w:fldChar w:fldCharType="end"/>
-      </w:r>
+      <w:fldSimple w:instr=" SEQ Рисунок \* ARABIC ">
+        <w:r>
+          <w:rPr>
+            <w:noProof/>
+          </w:rPr>
+          <w:t>9</w:t>
+        </w:r>
+      </w:fldSimple>
       <w:r>
         <w:rPr>
           <w:noProof/>
@@ -9852,7 +9741,6 @@
       </w:pPr>
       <w:bookmarkStart w:id="59" w:name="_Toc135511552"/>
       <w:r>
-        <w:lastRenderedPageBreak/>
         <w:t xml:space="preserve">Data </w:t>
       </w:r>
       <w:r>
@@ -11587,21 +11475,12 @@
               </w:rPr>
               <w:t>000 (</w:t>
             </w:r>
-            <w:proofErr w:type="spellStart"/>
             <w:r>
               <w:rPr>
                 <w:rFonts w:cs="Times New Roman"/>
                 <w:sz w:val="22"/>
               </w:rPr>
-              <w:t>unbal</w:t>
-            </w:r>
-            <w:proofErr w:type="spellEnd"/>
-            <w:r>
-              <w:rPr>
-                <w:rFonts w:cs="Times New Roman"/>
-                <w:sz w:val="22"/>
-              </w:rPr>
-              <w:t xml:space="preserve">. </w:t>
+              <w:t xml:space="preserve">unbal. </w:t>
             </w:r>
             <w:r>
               <w:rPr>
@@ -12370,7 +12249,6 @@
         <w:rPr>
           <w:lang w:val="en-US"/>
         </w:rPr>
-        <w:lastRenderedPageBreak/>
         <w:t xml:space="preserve">CIBHash </w:t>
       </w:r>
       <w:r>
@@ -12579,27 +12457,14 @@
       <w:r>
         <w:t xml:space="preserve">Figure </w:t>
       </w:r>
-      <w:r>
-        <w:fldChar w:fldCharType="begin"/>
-      </w:r>
-      <w:r>
-        <w:instrText xml:space="preserve"> SEQ Рисунок \* ARABIC </w:instrText>
-      </w:r>
-      <w:r>
-        <w:fldChar w:fldCharType="separate"/>
-      </w:r>
-      <w:r>
-        <w:rPr>
-          <w:noProof/>
-        </w:rPr>
-        <w:t>10</w:t>
-      </w:r>
-      <w:r>
-        <w:rPr>
-          <w:noProof/>
-        </w:rPr>
-        <w:fldChar w:fldCharType="end"/>
-      </w:r>
+      <w:fldSimple w:instr=" SEQ Рисунок \* ARABIC ">
+        <w:r>
+          <w:rPr>
+            <w:noProof/>
+          </w:rPr>
+          <w:t>10</w:t>
+        </w:r>
+      </w:fldSimple>
       <w:r>
         <w:t xml:space="preserve"> </w:t>
       </w:r>
@@ -13468,7 +13333,6 @@
         <w:ind w:firstLine="709"/>
       </w:pPr>
       <w:r>
-        <w:lastRenderedPageBreak/>
         <w:t xml:space="preserve">Moreover, the methods that are </w:t>
       </w:r>
       <w:r>
@@ -13624,117 +13488,25 @@
       <w:r>
         <w:t xml:space="preserve">Figure </w:t>
       </w:r>
-      <w:r>
-        <w:fldChar w:fldCharType="begin"/>
-      </w:r>
-      <w:r>
-        <w:instrText xml:space="preserve"> SEQ Рисунок \* ARABIC </w:instrText>
-      </w:r>
-      <w:r>
-        <w:fldChar w:fldCharType="separate"/>
-      </w:r>
-      <w:r>
-        <w:rPr>
-          <w:noProof/>
-        </w:rPr>
-        <w:t>11</w:t>
-      </w:r>
-      <w:r>
-        <w:rPr>
-          <w:noProof/>
-        </w:rPr>
-        <w:fldChar w:fldCharType="end"/>
-      </w:r>
+      <w:fldSimple w:instr=" SEQ Рисунок \* ARABIC ">
+        <w:r>
+          <w:rPr>
+            <w:noProof/>
+          </w:rPr>
+          <w:t>11</w:t>
+        </w:r>
+      </w:fldSimple>
       <w:r>
         <w:t xml:space="preserve"> –</w:t>
       </w:r>
       <w:r>
-        <w:t xml:space="preserve"> Confirmation of ranking. Extract from articles </w:t>
-      </w:r>
-      <w:sdt>
-        <w:sdtPr>
-          <w:id w:val="-1323045863"/>
-          <w:citation/>
-        </w:sdtPr>
-        <w:sdtEndPr/>
-        <w:sdtContent>
-          <w:r>
-            <w:fldChar w:fldCharType="begin"/>
-          </w:r>
-          <w:r>
-            <w:rPr>
-              <w:lang w:val="en-US"/>
-            </w:rPr>
-            <w:instrText xml:space="preserve"> </w:instrText>
-          </w:r>
-          <w:r>
-            <w:rPr>
-              <w:lang w:val="en-US"/>
-            </w:rPr>
-            <w:instrText>CITATION</w:instrText>
-          </w:r>
-          <w:r>
-            <w:rPr>
-              <w:lang w:val="en-US"/>
-            </w:rPr>
-            <w:instrText xml:space="preserve"> </w:instrText>
-          </w:r>
-          <w:r>
-            <w:rPr>
-              <w:lang w:val="en-US"/>
-            </w:rPr>
-            <w:instrText>Assran</w:instrText>
-          </w:r>
-          <w:r>
-            <w:rPr>
-              <w:lang w:val="en-US"/>
-            </w:rPr>
-            <w:instrText>2023</w:instrText>
-          </w:r>
-          <w:r>
-            <w:rPr>
-              <w:lang w:val="en-US"/>
-            </w:rPr>
-            <w:instrText>SelfSupervisedLF</w:instrText>
-          </w:r>
-          <w:r>
-            <w:rPr>
-              <w:lang w:val="en-US"/>
-            </w:rPr>
-            <w:instrText xml:space="preserve"> \</w:instrText>
-          </w:r>
-          <w:r>
-            <w:rPr>
-              <w:lang w:val="en-US"/>
-            </w:rPr>
-            <w:instrText>l</w:instrText>
-          </w:r>
-          <w:r>
-            <w:rPr>
-              <w:lang w:val="en-US"/>
-            </w:rPr>
-            <w:instrText xml:space="preserve"> 1033 </w:instrText>
-          </w:r>
-          <w:r>
-            <w:fldChar w:fldCharType="separate"/>
-          </w:r>
-          <w:r>
-            <w:rPr>
-              <w:noProof/>
-              <w:lang w:val="en-US"/>
-            </w:rPr>
-            <w:t>[33]</w:t>
-          </w:r>
-          <w:r>
-            <w:fldChar w:fldCharType="end"/>
-          </w:r>
-        </w:sdtContent>
-      </w:sdt>
-      <w:r>
-        <w:rPr>
-          <w:lang w:val="en-US"/>
-        </w:rPr>
-        <w:t xml:space="preserve">, </w:t>
+        <w:t xml:space="preserve"> Confirmation of ranking. Extract from articles</w:t>
+      </w:r>
+      <w:r>
+        <w:rPr>
+          <w:lang w:val="en-US"/>
+        </w:rPr>
+        <w:t xml:space="preserve"> </w:t>
       </w:r>
       <w:sdt>
         <w:sdtPr>
@@ -13943,8 +13715,90 @@
         </w:sdtContent>
       </w:sdt>
       <w:r>
-        <w:t xml:space="preserve"> </w:t>
-      </w:r>
+        <w:rPr>
+          <w:lang w:val="en-US"/>
+        </w:rPr>
+        <w:t xml:space="preserve">, </w:t>
+      </w:r>
+      <w:sdt>
+        <w:sdtPr>
+          <w:id w:val="-1323045863"/>
+          <w:citation/>
+        </w:sdtPr>
+        <w:sdtEndPr/>
+        <w:sdtContent>
+          <w:r>
+            <w:fldChar w:fldCharType="begin"/>
+          </w:r>
+          <w:r>
+            <w:rPr>
+              <w:lang w:val="en-US"/>
+            </w:rPr>
+            <w:instrText xml:space="preserve"> </w:instrText>
+          </w:r>
+          <w:r>
+            <w:rPr>
+              <w:lang w:val="en-US"/>
+            </w:rPr>
+            <w:instrText>CITATION</w:instrText>
+          </w:r>
+          <w:r>
+            <w:rPr>
+              <w:lang w:val="en-US"/>
+            </w:rPr>
+            <w:instrText xml:space="preserve"> </w:instrText>
+          </w:r>
+          <w:r>
+            <w:rPr>
+              <w:lang w:val="en-US"/>
+            </w:rPr>
+            <w:instrText>Assran</w:instrText>
+          </w:r>
+          <w:r>
+            <w:rPr>
+              <w:lang w:val="en-US"/>
+            </w:rPr>
+            <w:instrText>2023</w:instrText>
+          </w:r>
+          <w:r>
+            <w:rPr>
+              <w:lang w:val="en-US"/>
+            </w:rPr>
+            <w:instrText>SelfSupervisedLF</w:instrText>
+          </w:r>
+          <w:r>
+            <w:rPr>
+              <w:lang w:val="en-US"/>
+            </w:rPr>
+            <w:instrText xml:space="preserve"> \</w:instrText>
+          </w:r>
+          <w:r>
+            <w:rPr>
+              <w:lang w:val="en-US"/>
+            </w:rPr>
+            <w:instrText>l</w:instrText>
+          </w:r>
+          <w:r>
+            <w:rPr>
+              <w:lang w:val="en-US"/>
+            </w:rPr>
+            <w:instrText xml:space="preserve"> 1033 </w:instrText>
+          </w:r>
+          <w:r>
+            <w:fldChar w:fldCharType="separate"/>
+          </w:r>
+          <w:r>
+            <w:rPr>
+              <w:noProof/>
+              <w:lang w:val="en-US"/>
+            </w:rPr>
+            <w:t>[33]</w:t>
+          </w:r>
+          <w:r>
+            <w:fldChar w:fldCharType="end"/>
+          </w:r>
+        </w:sdtContent>
+      </w:sdt>
     </w:p>
     <w:p>
       <w:pPr>
@@ -13975,14 +13829,16 @@
         <w:t xml:space="preserve">embeddings </w:t>
       </w:r>
       <w:r>
-        <w:t xml:space="preserve">consist of floating-point numbers. Comparing such vectors is too slow. Therefore, neurohashing methods use binary codes. </w:t>
-      </w:r>
-      <w:r>
-        <w:t xml:space="preserve">Conventional artificial </w:t>
-      </w:r>
-      <w:r>
-        <w:lastRenderedPageBreak/>
-        <w:t xml:space="preserve">neural networks, by their very nature, are not capable of returning discrete values. However, there are many mathematical approaches that allow </w:t>
+        <w:t xml:space="preserve">consist of floating-point numbers. Comparing such vectors is too slow. Therefore, neurohashing methods use binary </w:t>
+      </w:r>
+      <w:r>
+        <w:t>hashes</w:t>
+      </w:r>
+      <w:r>
+        <w:t xml:space="preserve">. </w:t>
+      </w:r>
+      <w:r>
+        <w:t xml:space="preserve">Conventional artificial neural networks, by their very nature, are not capable of returning discrete values. However, there are many mathematical approaches that allow </w:t>
       </w:r>
       <w:r>
         <w:t xml:space="preserve">us </w:t>
@@ -15043,7 +14899,6 @@
                 <w:color w:val="000000" w:themeColor="text1"/>
                 <w:lang w:val="en-US"/>
               </w:rPr>
-              <w:lastRenderedPageBreak/>
               <w:t>✓</w:t>
             </w:r>
           </w:p>
@@ -15788,6 +15643,7 @@
               <w:ind w:firstLine="0"/>
               <w:jc w:val="center"/>
               <w:rPr>
+                <w:color w:val="000000" w:themeColor="text1"/>
                 <w:lang w:val="en-US"/>
               </w:rPr>
             </w:pPr>
@@ -16437,7 +16293,6 @@
         <w:rPr>
           <w:lang w:val="en-US"/>
         </w:rPr>
-        <w:lastRenderedPageBreak/>
         <w:t xml:space="preserve">BEiT </w:t>
       </w:r>
       <w:r>
@@ -16591,27 +16446,14 @@
       <w:r>
         <w:t xml:space="preserve">Figure </w:t>
       </w:r>
-      <w:r>
-        <w:fldChar w:fldCharType="begin"/>
-      </w:r>
-      <w:r>
-        <w:instrText xml:space="preserve"> SEQ Рисунок \* ARABIC </w:instrText>
-      </w:r>
-      <w:r>
-        <w:fldChar w:fldCharType="separate"/>
-      </w:r>
-      <w:r>
-        <w:rPr>
-          <w:noProof/>
-        </w:rPr>
-        <w:t>12</w:t>
-      </w:r>
-      <w:r>
-        <w:rPr>
-          <w:noProof/>
-        </w:rPr>
-        <w:fldChar w:fldCharType="end"/>
-      </w:r>
+      <w:fldSimple w:instr=" SEQ Рисунок \* ARABIC ">
+        <w:r>
+          <w:rPr>
+            <w:noProof/>
+          </w:rPr>
+          <w:t>12</w:t>
+        </w:r>
+      </w:fldSimple>
       <w:r>
         <w:t xml:space="preserve"> </w:t>
       </w:r>
@@ -16695,7 +16537,6 @@
       </w:pPr>
       <w:bookmarkStart w:id="63" w:name="_Toc135511555"/>
       <w:r>
-        <w:lastRenderedPageBreak/>
         <w:t>Results of</w:t>
       </w:r>
       <w:r>
@@ -16718,7 +16559,7 @@
           <w:noProof/>
         </w:rPr>
         <w:drawing>
-          <wp:inline distT="0" distB="0" distL="0" distR="0" wp14:anchorId="3EF69ACD" wp14:editId="608AE1AF">
+          <wp:inline distT="0" distB="0" distL="0" distR="0" wp14:anchorId="3EF69ACD" wp14:editId="4AF5340F">
             <wp:extent cx="6112510" cy="4304665"/>
             <wp:effectExtent l="0" t="0" r="2540" b="635"/>
             <wp:docPr id="2" name="Picture 2"/>
@@ -16776,27 +16617,14 @@
       <w:r>
         <w:t xml:space="preserve">Figure </w:t>
       </w:r>
-      <w:r>
-        <w:fldChar w:fldCharType="begin"/>
-      </w:r>
-      <w:r>
-        <w:instrText xml:space="preserve"> SEQ Рисунок \* ARABIC </w:instrText>
-      </w:r>
-      <w:r>
-        <w:fldChar w:fldCharType="separate"/>
-      </w:r>
-      <w:r>
-        <w:rPr>
-          <w:noProof/>
-        </w:rPr>
-        <w:t>13</w:t>
-      </w:r>
-      <w:r>
-        <w:rPr>
-          <w:noProof/>
-        </w:rPr>
-        <w:fldChar w:fldCharType="end"/>
-      </w:r>
+      <w:fldSimple w:instr=" SEQ Рисунок \* ARABIC ">
+        <w:r>
+          <w:rPr>
+            <w:noProof/>
+          </w:rPr>
+          <w:t>13</w:t>
+        </w:r>
+      </w:fldSimple>
       <w:r>
         <w:rPr>
           <w:noProof/>
@@ -16877,7 +16705,7 @@
           <w:noProof/>
         </w:rPr>
         <w:drawing>
-          <wp:inline distT="0" distB="0" distL="0" distR="0" wp14:anchorId="45059075" wp14:editId="3AC20A58">
+          <wp:inline distT="0" distB="0" distL="0" distR="0" wp14:anchorId="45059075" wp14:editId="519EB952">
             <wp:extent cx="2919046" cy="2019102"/>
             <wp:effectExtent l="0" t="0" r="0" b="635"/>
             <wp:docPr id="15" name="Picture 15"/>
@@ -16900,7 +16728,7 @@
                   <pic:spPr>
                     <a:xfrm>
                       <a:off x="0" y="0"/>
-                      <a:ext cx="2962255" cy="2048989"/>
+                      <a:ext cx="2919046" cy="2019102"/>
                     </a:xfrm>
                     <a:prstGeom prst="rect">
                       <a:avLst/>
@@ -16921,6 +16749,97 @@
       <w:r>
         <w:t xml:space="preserve">Figure </w:t>
       </w:r>
+      <w:fldSimple w:instr=" SEQ Рисунок \* ARABIC ">
+        <w:r>
+          <w:rPr>
+            <w:noProof/>
+          </w:rPr>
+          <w:t>14</w:t>
+        </w:r>
+      </w:fldSimple>
+      <w:r>
+        <w:rPr>
+          <w:noProof/>
+        </w:rPr>
+        <w:t xml:space="preserve"> </w:t>
+      </w:r>
+      <w:r>
+        <w:t xml:space="preserve">– Validation curve: </w:t>
+      </w:r>
+      <w:r>
+        <w:rPr>
+          <w:lang w:val="en-US"/>
+        </w:rPr>
+        <w:t xml:space="preserve">mAP </w:t>
+      </w:r>
+      <w:r>
+        <w:rPr>
+          <w:lang w:val="en-US"/>
+        </w:rPr>
+        <w:t>@1000</w:t>
+      </w:r>
+    </w:p>
+    <w:p>
+      <w:pPr>
+        <w:ind w:firstLine="0"/>
+        <w:jc w:val="center"/>
+        <w:rPr>
+          <w:lang w:val="uk-UA"/>
+        </w:rPr>
+      </w:pPr>
+      <w:r>
+        <w:rPr>
+          <w:noProof/>
+        </w:rPr>
+        <w:drawing>
+          <wp:inline distT="0" distB="0" distL="0" distR="0" wp14:anchorId="70D30391" wp14:editId="25DFDC9B">
+            <wp:extent cx="5332187" cy="3106800"/>
+            <wp:effectExtent l="0" t="0" r="1905" b="0"/>
+            <wp:docPr id="19" name="Picture 19"/>
+            <wp:cNvGraphicFramePr>
+              <a:graphicFrameLocks xmlns:a="http://schemas.openxmlformats.org/drawingml/2006/main" noChangeAspect="1"/>
+            </wp:cNvGraphicFramePr>
+            <a:graphic xmlns:a="http://schemas.openxmlformats.org/drawingml/2006/main">
+              <a:graphicData uri="http://schemas.openxmlformats.org/drawingml/2006/picture">
+                <pic:pic xmlns:pic="http://schemas.openxmlformats.org/drawingml/2006/picture">
+                  <pic:nvPicPr>
+                    <pic:cNvPr id="1" name=""/>
+                    <pic:cNvPicPr/>
+                  </pic:nvPicPr>
+                  <pic:blipFill>
+                    <a:blip r:embed="rId23"/>
+                    <a:stretch>
+                      <a:fillRect/>
+                    </a:stretch>
+                  </pic:blipFill>
+                  <pic:spPr>
+                    <a:xfrm>
+                      <a:off x="0" y="0"/>
+                      <a:ext cx="5332187" cy="3106800"/>
+                    </a:xfrm>
+                    <a:prstGeom prst="rect">
+                      <a:avLst/>
+                    </a:prstGeom>
+                  </pic:spPr>
+                </pic:pic>
+              </a:graphicData>
+            </a:graphic>
+          </wp:inline>
+        </w:drawing>
+      </w:r>
+    </w:p>
+    <w:p>
+      <w:pPr>
+        <w:spacing w:after="240"/>
+        <w:ind w:firstLine="0"/>
+        <w:jc w:val="center"/>
+        <w:rPr>
+          <w:lang w:val="en-US"/>
+        </w:rPr>
+      </w:pPr>
+      <w:r>
+        <w:t xml:space="preserve">Figure </w:t>
+      </w:r>
       <w:r>
         <w:fldChar w:fldCharType="begin"/>
       </w:r>
@@ -16934,7 +16853,7 @@
         <w:rPr>
           <w:noProof/>
         </w:rPr>
-        <w:t>14</w:t>
+        <w:t>15</w:t>
       </w:r>
       <w:r>
         <w:rPr>
@@ -16949,29 +16868,441 @@
         <w:t xml:space="preserve"> </w:t>
       </w:r>
       <w:r>
-        <w:t xml:space="preserve">– Validation curve: </w:t>
-      </w:r>
-      <w:r>
-        <w:rPr>
-          <w:lang w:val="en-US"/>
-        </w:rPr>
-        <w:t xml:space="preserve">mAP </w:t>
-      </w:r>
-      <w:r>
-        <w:rPr>
-          <w:lang w:val="en-US"/>
-        </w:rPr>
-        <w:t>@1000</w:t>
+        <w:t xml:space="preserve">– </w:t>
+      </w:r>
+      <w:r>
+        <w:rPr>
+          <w:lang w:val="en-US"/>
+        </w:rPr>
+        <w:t xml:space="preserve">Comparison of </w:t>
+      </w:r>
+      <w:r>
+        <w:rPr>
+          <w:i/>
+          <w:iCs/>
+          <w:lang w:val="en-US"/>
+        </w:rPr>
+        <w:t>k</w:t>
+      </w:r>
+      <w:r>
+        <w:rPr>
+          <w:lang w:val="en-US"/>
+        </w:rPr>
+        <w:t>-NN</w:t>
+      </w:r>
+      <w:r>
+        <w:rPr>
+          <w:lang w:val="en-US"/>
+        </w:rPr>
+        <w:t xml:space="preserve"> </w:t>
+      </w:r>
+      <w:r>
+        <w:rPr>
+          <w:lang w:val="en-US"/>
+        </w:rPr>
+        <w:t>(</w:t>
+      </w:r>
+      <w:r>
+        <w:rPr>
+          <w:i/>
+          <w:iCs/>
+          <w:lang w:val="en-US"/>
+        </w:rPr>
+        <w:t>k</w:t>
+      </w:r>
+      <w:r>
+        <w:rPr>
+          <w:lang w:val="en-US"/>
+        </w:rPr>
+        <w:t xml:space="preserve">=10) </w:t>
+      </w:r>
+      <w:r>
+        <w:rPr>
+          <w:lang w:val="en-US"/>
+        </w:rPr>
+        <w:t>of the original architecture</w:t>
+      </w:r>
+      <w:r>
+        <w:rPr>
+          <w:lang w:val="en-US"/>
+        </w:rPr>
+        <w:t xml:space="preserve"> vs.</w:t>
+      </w:r>
+      <w:r>
+        <w:rPr>
+          <w:lang w:val="en-US"/>
+        </w:rPr>
+        <w:t xml:space="preserve"> augmented</w:t>
+      </w:r>
+      <w:r>
+        <w:rPr>
+          <w:lang w:val="en-US"/>
+        </w:rPr>
+        <w:t xml:space="preserve"> by</w:t>
+      </w:r>
+      <w:r>
+        <w:rPr>
+          <w:lang w:val="en-US"/>
+        </w:rPr>
+        <w:t xml:space="preserve"> BEiT-3 and conversion from independent bits to decimal </w:t>
+      </w:r>
+      <w:r>
+        <w:rPr>
+          <w:lang w:val="en-US"/>
+        </w:rPr>
+        <w:t xml:space="preserve">num. </w:t>
+      </w:r>
+      <w:r>
+        <w:rPr>
+          <w:lang w:val="en-US"/>
+        </w:rPr>
+        <w:t xml:space="preserve">in the </w:t>
+      </w:r>
+      <w:r>
+        <w:rPr>
+          <w:lang w:val="en-US"/>
+        </w:rPr>
+        <w:t>loss</w:t>
+      </w:r>
+      <w:r>
+        <w:rPr>
+          <w:lang w:val="en-US"/>
+        </w:rPr>
+        <w:t xml:space="preserve"> function</w:t>
       </w:r>
     </w:p>
-    <w:p/>
     <w:p>
       <w:pPr>
+        <w:ind w:firstLine="709"/>
+        <w:rPr>
+          <w:lang w:val="en-US"/>
+        </w:rPr>
+      </w:pPr>
+      <w:r>
+        <w:rPr>
+          <w:lang w:val="en-US"/>
+        </w:rPr>
+        <w:t>In Fig. 15, in the example with cars, it is clearly visible that in the proposed approach, ordering by semantic similarity is much better, because the cars have the same color and location. Moreover, the approach has a better time complexity, because for ranking it is not necessary to calculate the Hamming distance between the binary hash of the query</w:t>
+      </w:r>
+      <w:r>
+        <w:rPr>
+          <w:lang w:val="en-US"/>
+        </w:rPr>
+        <w:t xml:space="preserve"> image</w:t>
+      </w:r>
+      <w:r>
+        <w:rPr>
+          <w:lang w:val="en-US"/>
+        </w:rPr>
+        <w:t xml:space="preserve"> and all hashes in the index. Instead, </w:t>
+      </w:r>
+      <w:r>
+        <w:rPr>
+          <w:lang w:val="en-US"/>
+        </w:rPr>
+        <w:t xml:space="preserve">in </w:t>
+      </w:r>
+      <w:r>
+        <w:rPr>
+          <w:lang w:val="en-US"/>
+        </w:rPr>
+        <w:t xml:space="preserve">the approach </w:t>
+      </w:r>
+      <w:r>
+        <w:rPr>
+          <w:lang w:val="en-US"/>
+        </w:rPr>
+        <w:t xml:space="preserve">the </w:t>
+      </w:r>
+      <w:r>
+        <w:rPr>
+          <w:lang w:val="en-US"/>
+        </w:rPr>
+        <w:t xml:space="preserve">decimal hash of </w:t>
+      </w:r>
+      <w:r>
+        <w:rPr>
+          <w:lang w:val="en-US"/>
+        </w:rPr>
+        <w:t xml:space="preserve">an </w:t>
+      </w:r>
+      <w:r>
+        <w:rPr>
+          <w:lang w:val="en-US"/>
+        </w:rPr>
+        <w:t xml:space="preserve">image corresponds to its index in </w:t>
+      </w:r>
+      <w:r>
+        <w:rPr>
+          <w:lang w:val="en-US"/>
+        </w:rPr>
+        <w:t xml:space="preserve">an </w:t>
+      </w:r>
+      <w:r>
+        <w:rPr>
+          <w:lang w:val="en-US"/>
+        </w:rPr>
+        <w:t xml:space="preserve">array. We </w:t>
+      </w:r>
+      <w:r>
+        <w:rPr>
+          <w:lang w:val="en-US"/>
+        </w:rPr>
+        <w:t>only need to select images</w:t>
+      </w:r>
+      <w:r>
+        <w:rPr>
+          <w:lang w:val="en-US"/>
+        </w:rPr>
+        <w:t xml:space="preserve"> with </w:t>
+      </w:r>
+      <w:r>
+        <w:rPr>
+          <w:lang w:val="en-US"/>
+        </w:rPr>
+        <w:t>ind</w:t>
+      </w:r>
+      <w:r>
+        <w:rPr>
+          <w:lang w:val="en-US"/>
+        </w:rPr>
+        <w:t>ices neighboring to the query index</w:t>
+      </w:r>
+      <w:bookmarkStart w:id="64" w:name="_Hlk135885581"/>
+      <w:r>
+        <w:rPr>
+          <w:lang w:val="en-US"/>
+        </w:rPr>
+        <w:t xml:space="preserve"> </w:t>
+      </w:r>
+      <m:oMath>
+        <m:r>
+          <w:rPr>
+            <w:rFonts w:ascii="Cambria Math" w:hAnsi="Cambria Math"/>
+            <w:lang w:val="en-US"/>
+          </w:rPr>
+          <m:t>h=hash(query_image)</m:t>
+        </m:r>
+      </m:oMath>
+      <w:r>
+        <w:rPr>
+          <w:lang w:val="en-US"/>
+        </w:rPr>
+        <w:t>:</w:t>
+      </w:r>
+    </w:p>
+    <w:p>
+      <w:pPr>
+        <w:ind w:firstLine="709"/>
+        <w:rPr>
+          <w:lang w:val="en-US"/>
+        </w:rPr>
+      </w:pPr>
+      <m:oMath>
+        <m:r>
+          <w:rPr>
+            <w:rFonts w:ascii="Cambria Math" w:hAnsi="Cambria Math"/>
+          </w:rPr>
+          <m:t>images</m:t>
+        </m:r>
+        <m:d>
+          <m:dPr>
+            <m:begChr m:val="["/>
+            <m:endChr m:val="]"/>
+            <m:ctrlPr>
+              <w:rPr>
+                <w:rFonts w:ascii="Cambria Math" w:hAnsi="Cambria Math"/>
+                <w:i/>
+              </w:rPr>
+            </m:ctrlPr>
+          </m:dPr>
+          <m:e>
+            <m:r>
+              <w:rPr>
+                <w:rFonts w:ascii="Cambria Math" w:hAnsi="Cambria Math"/>
+                <w:lang w:val="en-US"/>
+              </w:rPr>
+              <m:t>h</m:t>
+            </m:r>
+            <m:r>
+              <w:rPr>
+                <w:rFonts w:ascii="Cambria Math" w:hAnsi="Cambria Math"/>
+              </w:rPr>
+              <m:t>+1</m:t>
+            </m:r>
+          </m:e>
+        </m:d>
+        <m:r>
+          <w:rPr>
+            <w:rFonts w:ascii="Cambria Math" w:hAnsi="Cambria Math"/>
+          </w:rPr>
+          <m:t>,images</m:t>
+        </m:r>
+        <m:d>
+          <m:dPr>
+            <m:begChr m:val="["/>
+            <m:endChr m:val="]"/>
+            <m:ctrlPr>
+              <w:rPr>
+                <w:rFonts w:ascii="Cambria Math" w:hAnsi="Cambria Math"/>
+                <w:i/>
+              </w:rPr>
+            </m:ctrlPr>
+          </m:dPr>
+          <m:e>
+            <m:r>
+              <w:rPr>
+                <w:rFonts w:ascii="Cambria Math" w:hAnsi="Cambria Math"/>
+                <w:lang w:val="en-US"/>
+              </w:rPr>
+              <m:t>h</m:t>
+            </m:r>
+            <m:r>
+              <w:rPr>
+                <w:rFonts w:ascii="Cambria Math" w:hAnsi="Cambria Math"/>
+              </w:rPr>
+              <m:t>-1</m:t>
+            </m:r>
+          </m:e>
+        </m:d>
+        <m:r>
+          <w:rPr>
+            <w:rFonts w:ascii="Cambria Math" w:hAnsi="Cambria Math"/>
+          </w:rPr>
+          <m:t>,images</m:t>
+        </m:r>
+        <m:d>
+          <m:dPr>
+            <m:begChr m:val="["/>
+            <m:endChr m:val="]"/>
+            <m:ctrlPr>
+              <w:rPr>
+                <w:rFonts w:ascii="Cambria Math" w:eastAsiaTheme="minorEastAsia" w:hAnsi="Cambria Math"/>
+                <w:i/>
+              </w:rPr>
+            </m:ctrlPr>
+          </m:dPr>
+          <m:e>
+            <m:r>
+              <w:rPr>
+                <w:rFonts w:ascii="Cambria Math" w:hAnsi="Cambria Math"/>
+                <w:lang w:val="en-US"/>
+              </w:rPr>
+              <m:t>h</m:t>
+            </m:r>
+            <m:r>
+              <w:rPr>
+                <w:rFonts w:ascii="Cambria Math" w:hAnsi="Cambria Math"/>
+              </w:rPr>
+              <m:t>+2</m:t>
+            </m:r>
+            <m:ctrlPr>
+              <w:rPr>
+                <w:rFonts w:ascii="Cambria Math" w:hAnsi="Cambria Math"/>
+                <w:i/>
+              </w:rPr>
+            </m:ctrlPr>
+          </m:e>
+        </m:d>
+        <m:r>
+          <w:rPr>
+            <w:rFonts w:ascii="Cambria Math" w:hAnsi="Cambria Math"/>
+          </w:rPr>
+          <m:t>,images</m:t>
+        </m:r>
+        <m:d>
+          <m:dPr>
+            <m:begChr m:val="["/>
+            <m:endChr m:val="]"/>
+            <m:ctrlPr>
+              <w:rPr>
+                <w:rFonts w:ascii="Cambria Math" w:hAnsi="Cambria Math"/>
+                <w:i/>
+              </w:rPr>
+            </m:ctrlPr>
+          </m:dPr>
+          <m:e>
+            <m:r>
+              <w:rPr>
+                <w:rFonts w:ascii="Cambria Math" w:hAnsi="Cambria Math"/>
+                <w:lang w:val="en-US"/>
+              </w:rPr>
+              <m:t>h</m:t>
+            </m:r>
+            <m:r>
+              <w:rPr>
+                <w:rFonts w:ascii="Cambria Math" w:hAnsi="Cambria Math"/>
+              </w:rPr>
+              <m:t>-2</m:t>
+            </m:r>
+          </m:e>
+        </m:d>
+        <m:r>
+          <w:rPr>
+            <w:rFonts w:ascii="Cambria Math" w:hAnsi="Cambria Math"/>
+          </w:rPr>
+          <m:t>,</m:t>
+        </m:r>
+        <m:r>
+          <w:rPr>
+            <w:rFonts w:ascii="Cambria Math" w:eastAsiaTheme="minorEastAsia" w:hAnsi="Cambria Math"/>
+          </w:rPr>
+          <m:t>…</m:t>
+        </m:r>
+      </m:oMath>
+      <w:r>
+        <w:rPr>
+          <w:lang w:val="en-US"/>
+        </w:rPr>
+        <w:t xml:space="preserve"> </w:t>
+      </w:r>
+    </w:p>
+    <w:p>
+      <w:pPr>
+        <w:spacing w:after="240"/>
+        <w:ind w:firstLine="0"/>
+        <w:rPr>
+          <w:lang w:val="en-US"/>
+        </w:rPr>
+      </w:pPr>
+      <w:r>
+        <w:rPr>
+          <w:lang w:val="en-US"/>
+        </w:rPr>
+        <w:t xml:space="preserve">The figure also shows some false results caused by the low </w:t>
+      </w:r>
+      <w:r>
+        <w:rPr>
+          <w:lang w:val="en-US"/>
+        </w:rPr>
+        <w:t>precision</w:t>
+      </w:r>
+      <w:r>
+        <w:rPr>
+          <w:lang w:val="en-US"/>
+        </w:rPr>
+        <w:t xml:space="preserve"> of the</w:t>
+      </w:r>
+      <w:r>
+        <w:rPr>
+          <w:lang w:val="en-US"/>
+        </w:rPr>
+        <w:br/>
+      </w:r>
+      <w:r>
+        <w:rPr>
+          <w:lang w:val="en-US"/>
+        </w:rPr>
+        <w:t>original model.</w:t>
+      </w:r>
+    </w:p>
+    <w:p>
+      <w:pPr>
         <w:pStyle w:val="Heading1"/>
       </w:pPr>
-      <w:bookmarkStart w:id="64" w:name="_Toc135511556"/>
-      <w:r>
-        <w:lastRenderedPageBreak/>
+      <w:bookmarkStart w:id="65" w:name="_Toc135511556"/>
+      <w:bookmarkEnd w:id="64"/>
+      <w:r>
         <w:t>SECTION</w:t>
       </w:r>
       <w:r>
@@ -16980,7 +17311,7 @@
       <w:r>
         <w:t>3. VAN EMDE BOARS TREES</w:t>
       </w:r>
-      <w:bookmarkEnd w:id="64"/>
+      <w:bookmarkEnd w:id="65"/>
     </w:p>
     <w:p>
       <w:pPr>
@@ -16990,7 +17321,7 @@
           <w:numId w:val="30"/>
         </w:numPr>
       </w:pPr>
-      <w:bookmarkStart w:id="65" w:name="_Toc135511557"/>
+      <w:bookmarkStart w:id="66" w:name="_Toc135511557"/>
       <w:r>
         <w:t xml:space="preserve">Description of </w:t>
       </w:r>
@@ -17000,7 +17331,7 @@
       <w:r>
         <w:t>EB trees</w:t>
       </w:r>
-      <w:bookmarkEnd w:id="65"/>
+      <w:bookmarkEnd w:id="66"/>
     </w:p>
     <w:p>
       <w:pPr>
@@ -17177,7 +17508,13 @@
         <w:t xml:space="preserve">) </w:t>
       </w:r>
       <w:r>
-        <w:t>is the maximum number of elements. In our case, the length of the code returned by neurohashing is constant, and therefore the addition and search operations in the tree are also constant. Moreover, the constant is very small.</w:t>
+        <w:t xml:space="preserve">is the maximum number of elements. In our case, the length of the </w:t>
+      </w:r>
+      <w:r>
+        <w:t>hash</w:t>
+      </w:r>
+      <w:r>
+        <w:t xml:space="preserve"> returned by neurohashing is constant, and therefore the addition and search operations in the tree are also constant. Moreover, the constant is very small.</w:t>
       </w:r>
     </w:p>
     <w:p>
@@ -17215,7 +17552,7 @@
                     </pic:cNvPicPr>
                   </pic:nvPicPr>
                   <pic:blipFill>
-                    <a:blip r:embed="rId23" cstate="print">
+                    <a:blip r:embed="rId24" cstate="print">
                       <a:extLst>
                         <a:ext uri="{28A0092B-C50C-407E-A947-70E740481C1C}">
                           <a14:useLocalDpi xmlns:a14="http://schemas.microsoft.com/office/drawing/2010/main" val="0"/>
@@ -17257,27 +17594,14 @@
       <w:r>
         <w:t xml:space="preserve">Figure </w:t>
       </w:r>
-      <w:r>
-        <w:fldChar w:fldCharType="begin"/>
-      </w:r>
-      <w:r>
-        <w:instrText xml:space="preserve"> SEQ Рисунок \* ARABIC </w:instrText>
-      </w:r>
-      <w:r>
-        <w:fldChar w:fldCharType="separate"/>
-      </w:r>
-      <w:r>
-        <w:rPr>
-          <w:noProof/>
-        </w:rPr>
-        <w:t>15</w:t>
-      </w:r>
-      <w:r>
-        <w:rPr>
-          <w:noProof/>
-        </w:rPr>
-        <w:fldChar w:fldCharType="end"/>
-      </w:r>
+      <w:fldSimple w:instr=" SEQ Рисунок \* ARABIC ">
+        <w:r>
+          <w:rPr>
+            <w:noProof/>
+          </w:rPr>
+          <w:t>16</w:t>
+        </w:r>
+      </w:fldSimple>
       <w:r>
         <w:rPr>
           <w:noProof/>
@@ -17362,7 +17686,6 @@
         </w:rPr>
       </w:pPr>
       <w:r>
-        <w:lastRenderedPageBreak/>
         <w:t>In fact, trees are more complex</w:t>
       </w:r>
       <w:r>
@@ -17700,7 +18023,7 @@
           <w:numId w:val="30"/>
         </w:numPr>
       </w:pPr>
-      <w:bookmarkStart w:id="66" w:name="_Toc135511558"/>
+      <w:bookmarkStart w:id="67" w:name="_Toc135511558"/>
       <w:r>
         <w:t xml:space="preserve">Testing of </w:t>
       </w:r>
@@ -17710,7 +18033,7 @@
       <w:r>
         <w:t>EB trees</w:t>
       </w:r>
-      <w:bookmarkEnd w:id="66"/>
+      <w:bookmarkEnd w:id="67"/>
     </w:p>
     <w:p>
       <w:pPr>
@@ -18024,7 +18347,6 @@
               <w:ind w:firstLine="0"/>
             </w:pPr>
             <w:r>
-              <w:lastRenderedPageBreak/>
               <w:t>Implementation</w:t>
             </w:r>
           </w:p>
@@ -20944,15 +21266,14 @@
           <w:caps w:val="0"/>
         </w:rPr>
       </w:pPr>
-      <w:bookmarkStart w:id="67" w:name="_Toc135511559"/>
+      <w:bookmarkStart w:id="68" w:name="_Toc135511559"/>
       <w:r>
         <w:rPr>
           <w:caps w:val="0"/>
         </w:rPr>
-        <w:lastRenderedPageBreak/>
         <w:t>CONCLUSIONS</w:t>
       </w:r>
-      <w:bookmarkEnd w:id="67"/>
+      <w:bookmarkEnd w:id="68"/>
     </w:p>
     <w:p>
       <w:r>
@@ -21202,8 +21523,8 @@
         <w:t xml:space="preserve"> This suggests that multimodal methods also have such potential.</w:t>
       </w:r>
     </w:p>
-    <w:bookmarkStart w:id="68" w:name="_Toc71461181" w:displacedByCustomXml="next"/>
     <w:bookmarkStart w:id="69" w:name="_Toc135511560" w:displacedByCustomXml="next"/>
+    <w:bookmarkStart w:id="70" w:name="_Toc71461181" w:displacedByCustomXml="next"/>
     <w:sdt>
       <w:sdtPr>
         <w:rPr>
@@ -21230,8 +21551,8 @@
             </w:rPr>
             <w:t>REFERENCES</w:t>
           </w:r>
+          <w:bookmarkEnd w:id="70"/>
           <w:bookmarkEnd w:id="69"/>
-          <w:bookmarkEnd w:id="68"/>
         </w:p>
         <w:sdt>
           <w:sdtPr>
@@ -21719,7 +22040,6 @@
                       <w:rPr>
                         <w:noProof/>
                       </w:rPr>
-                      <w:lastRenderedPageBreak/>
                       <w:t>9.</w:t>
                     </w:r>
                   </w:p>
@@ -22317,14 +22637,7 @@
                       <w:rPr>
                         <w:noProof/>
                       </w:rPr>
-                      <w:t xml:space="preserve">Gao L., Biderman SR., Black S., Golding L., Hoppe T., Foster C., Phang J., He H., Thite A., Nabeshima N., Presser S., and Leahy C., "The Pile: An 800GB </w:t>
-                    </w:r>
-                    <w:r>
-                      <w:rPr>
-                        <w:noProof/>
-                      </w:rPr>
-                      <w:lastRenderedPageBreak/>
-                      <w:t>Dataset of Diverse Text for Language Modeling"</w:t>
+                      <w:t>Gao L., Biderman SR., Black S., Golding L., Hoppe T., Foster C., Phang J., He H., Thite A., Nabeshima N., Presser S., and Leahy C., "The Pile: An 800GB Dataset of Diverse Text for Language Modeling"</w:t>
                     </w:r>
                     <w:r>
                       <w:rPr>
@@ -22363,7 +22676,6 @@
                       <w:rPr>
                         <w:noProof/>
                       </w:rPr>
-                      <w:lastRenderedPageBreak/>
                       <w:t>20.</w:t>
                     </w:r>
                   </w:p>
@@ -22892,7 +23204,6 @@
                       <w:rPr>
                         <w:noProof/>
                       </w:rPr>
-                      <w:lastRenderedPageBreak/>
                       <w:t>30.</w:t>
                     </w:r>
                   </w:p>
@@ -23361,7 +23672,6 @@
                       <w:rPr>
                         <w:noProof/>
                       </w:rPr>
-                      <w:lastRenderedPageBreak/>
                       <w:t>38.</w:t>
                     </w:r>
                   </w:p>
@@ -23817,18 +24127,17 @@
       <w:pPr>
         <w:pStyle w:val="Heading1"/>
       </w:pPr>
-      <w:bookmarkStart w:id="70" w:name="_Toc135511561"/>
+      <w:bookmarkStart w:id="71" w:name="_Toc135511561"/>
       <w:r>
         <w:rPr>
           <w:caps w:val="0"/>
         </w:rPr>
-        <w:lastRenderedPageBreak/>
         <w:t xml:space="preserve">APPENDIX </w:t>
       </w:r>
       <w:r>
         <w:t>A. TREE TESTING CODE</w:t>
       </w:r>
-      <w:bookmarkEnd w:id="70"/>
+      <w:bookmarkEnd w:id="71"/>
     </w:p>
     <w:p>
       <w:pPr>
@@ -26657,7 +26966,7 @@
       </w:r>
     </w:p>
     <w:sectPr>
-      <w:headerReference w:type="default" r:id="rId24"/>
+      <w:headerReference w:type="default" r:id="rId25"/>
       <w:type w:val="continuous"/>
       <w:pgSz w:w="11906" w:h="16838"/>
       <w:pgMar w:top="1134" w:right="851" w:bottom="1134" w:left="1418" w:header="709" w:footer="709" w:gutter="0"/>
@@ -30514,7 +30823,7 @@
   <w:style w:type="paragraph" w:default="1" w:styleId="Normal">
     <w:name w:val="Normal"/>
     <w:qFormat/>
-    <w:rsid w:val="0073395D"/>
+    <w:rsid w:val="00E83446"/>
     <w:pPr>
       <w:spacing w:after="0" w:line="360" w:lineRule="auto"/>
       <w:ind w:firstLine="720"/>

</xml_diff>